<commit_message>
Subiendo el archivo que contiene el análisis de los requerimientos
</commit_message>
<xml_diff>
--- a/Proyecto Final - Intro. Programación de Computadoras.docx
+++ b/Proyecto Final - Intro. Programación de Computadoras.docx
@@ -43,7 +43,11 @@
         <w:keepNext w:val="0"/>
         <w:keepLines w:val="0"/>
         <w:spacing w:line="331.2" w:lineRule="auto"/>
-        <w:rPr/>
+        <w:rPr>
+          <w:b w:val="1"/>
+          <w:sz w:val="46"/>
+          <w:szCs w:val="46"/>
+        </w:rPr>
       </w:pPr>
       <w:bookmarkStart w:colFirst="0" w:colLast="0" w:name="_8in82irfn6nd" w:id="1"/>
       <w:bookmarkEnd w:id="1"/>
@@ -53,65 +57,49 @@
         </w:rPr>
         <w:t xml:space="preserve">Carnet: 25002891</w:t>
       </w:r>
-    </w:p>
-    <w:p>
-      <w:pPr>
-        <w:pStyle w:val="Heading3"/>
-        <w:keepNext w:val="0"/>
-        <w:keepLines w:val="0"/>
-        <w:spacing w:line="331.2" w:lineRule="auto"/>
+      <w:r>
+        <w:rPr>
+          <w:color w:val="000000"/>
+          <w:rtl w:val="0"/>
+        </w:rPr>
+        <w:br w:type="textWrapping"/>
+        <w:br w:type="textWrapping"/>
+      </w:r>
+      <w:r>
+        <w:rPr>
+          <w:color w:val="000000"/>
+          <w:sz w:val="24"/>
+          <w:szCs w:val="24"/>
+          <w:rtl w:val="0"/>
+        </w:rPr>
+        <w:t xml:space="preserve">Link al repositorio: https://github.com/jafet2891/proyecto_final.git</w:t>
+      </w:r>
+      <w:r>
+        <w:rPr>
+          <w:rtl w:val="0"/>
+        </w:rPr>
+      </w:r>
+    </w:p>
+    <w:p>
+      <w:pPr>
+        <w:pStyle w:val="Heading1"/>
+        <w:keepNext w:val="0"/>
+        <w:keepLines w:val="0"/>
+        <w:spacing w:before="480" w:lineRule="auto"/>
+        <w:jc w:val="center"/>
         <w:rPr>
           <w:b w:val="1"/>
           <w:sz w:val="46"/>
           <w:szCs w:val="46"/>
         </w:rPr>
       </w:pPr>
-      <w:bookmarkStart w:colFirst="0" w:colLast="0" w:name="_99k6m8k4s7i1" w:id="2"/>
+      <w:bookmarkStart w:colFirst="0" w:colLast="0" w:name="_2gfake6r5vb5" w:id="2"/>
       <w:bookmarkEnd w:id="2"/>
       <w:r>
-        <w:rPr>
-          <w:color w:val="000000"/>
-          <w:rtl w:val="0"/>
-        </w:rPr>
-        <w:t xml:space="preserve">Actividad #3:</w:t>
-        <w:br w:type="textWrapping"/>
-        <w:br w:type="textWrapping"/>
-      </w:r>
-      <w:r>
-        <w:rPr>
-          <w:color w:val="000000"/>
-          <w:sz w:val="24"/>
-          <w:szCs w:val="24"/>
-          <w:rtl w:val="0"/>
-        </w:rPr>
-        <w:t xml:space="preserve">Link al repositorio: https://github.com/jafet2891/proyecto_final.git</w:t>
-      </w:r>
-      <w:r>
-        <w:rPr>
-          <w:rtl w:val="0"/>
-        </w:rPr>
-      </w:r>
-    </w:p>
-    <w:p>
-      <w:pPr>
-        <w:pStyle w:val="Heading1"/>
-        <w:keepNext w:val="0"/>
-        <w:keepLines w:val="0"/>
-        <w:spacing w:before="480" w:lineRule="auto"/>
-        <w:jc w:val="center"/>
         <w:rPr>
           <w:b w:val="1"/>
           <w:sz w:val="46"/>
           <w:szCs w:val="46"/>
-        </w:rPr>
-      </w:pPr>
-      <w:bookmarkStart w:colFirst="0" w:colLast="0" w:name="_2gfake6r5vb5" w:id="3"/>
-      <w:bookmarkEnd w:id="3"/>
-      <w:r>
-        <w:rPr>
-          <w:b w:val="1"/>
-          <w:sz w:val="46"/>
-          <w:szCs w:val="46"/>
           <w:rtl w:val="0"/>
         </w:rPr>
         <w:t xml:space="preserve">Análisis de Requerimientos Basado en Metodologías Modernas</w:t>
@@ -129,8 +117,8 @@
           <w:szCs w:val="34"/>
         </w:rPr>
       </w:pPr>
-      <w:bookmarkStart w:colFirst="0" w:colLast="0" w:name="_6qsql6vz244t" w:id="4"/>
-      <w:bookmarkEnd w:id="4"/>
+      <w:bookmarkStart w:colFirst="0" w:colLast="0" w:name="_6qsql6vz244t" w:id="3"/>
+      <w:bookmarkEnd w:id="3"/>
       <w:r>
         <w:rPr>
           <w:b w:val="1"/>
@@ -165,8 +153,8 @@
           <w:szCs w:val="34"/>
         </w:rPr>
       </w:pPr>
-      <w:bookmarkStart w:colFirst="0" w:colLast="0" w:name="_fl13qlpw5fhd" w:id="5"/>
-      <w:bookmarkEnd w:id="5"/>
+      <w:bookmarkStart w:colFirst="0" w:colLast="0" w:name="_fl13qlpw5fhd" w:id="4"/>
+      <w:bookmarkEnd w:id="4"/>
       <w:r>
         <w:rPr>
           <w:b w:val="1"/>
@@ -190,8 +178,8 @@
           <w:szCs w:val="26"/>
         </w:rPr>
       </w:pPr>
-      <w:bookmarkStart w:colFirst="0" w:colLast="0" w:name="_xmgng3k5xy6s" w:id="6"/>
-      <w:bookmarkEnd w:id="6"/>
+      <w:bookmarkStart w:colFirst="0" w:colLast="0" w:name="_xmgng3k5xy6s" w:id="5"/>
+      <w:bookmarkEnd w:id="5"/>
       <w:r>
         <w:rPr>
           <w:b w:val="1"/>
@@ -272,8 +260,8 @@
           <w:szCs w:val="26"/>
         </w:rPr>
       </w:pPr>
-      <w:bookmarkStart w:colFirst="0" w:colLast="0" w:name="_21vmcuqcr0og" w:id="7"/>
-      <w:bookmarkEnd w:id="7"/>
+      <w:bookmarkStart w:colFirst="0" w:colLast="0" w:name="_21vmcuqcr0og" w:id="6"/>
+      <w:bookmarkEnd w:id="6"/>
       <w:r>
         <w:rPr>
           <w:b w:val="1"/>
@@ -390,8 +378,8 @@
           <w:szCs w:val="34"/>
         </w:rPr>
       </w:pPr>
-      <w:bookmarkStart w:colFirst="0" w:colLast="0" w:name="_q7r8r7i1j4si" w:id="8"/>
-      <w:bookmarkEnd w:id="8"/>
+      <w:bookmarkStart w:colFirst="0" w:colLast="0" w:name="_q7r8r7i1j4si" w:id="7"/>
+      <w:bookmarkEnd w:id="7"/>
       <w:r>
         <w:rPr>
           <w:b w:val="1"/>
@@ -415,8 +403,8 @@
           <w:szCs w:val="26"/>
         </w:rPr>
       </w:pPr>
-      <w:bookmarkStart w:colFirst="0" w:colLast="0" w:name="_ab9fcvng03ce" w:id="9"/>
-      <w:bookmarkEnd w:id="9"/>
+      <w:bookmarkStart w:colFirst="0" w:colLast="0" w:name="_ab9fcvng03ce" w:id="8"/>
+      <w:bookmarkEnd w:id="8"/>
       <w:r>
         <w:rPr>
           <w:b w:val="1"/>
@@ -453,8 +441,8 @@
           <w:szCs w:val="26"/>
         </w:rPr>
       </w:pPr>
-      <w:bookmarkStart w:colFirst="0" w:colLast="0" w:name="_3uudteeyxphy" w:id="10"/>
-      <w:bookmarkEnd w:id="10"/>
+      <w:bookmarkStart w:colFirst="0" w:colLast="0" w:name="_3uudteeyxphy" w:id="9"/>
+      <w:bookmarkEnd w:id="9"/>
       <w:r>
         <w:rPr>
           <w:b w:val="1"/>
@@ -491,8 +479,8 @@
           <w:szCs w:val="26"/>
         </w:rPr>
       </w:pPr>
-      <w:bookmarkStart w:colFirst="0" w:colLast="0" w:name="_nfx07nz78gc0" w:id="11"/>
-      <w:bookmarkEnd w:id="11"/>
+      <w:bookmarkStart w:colFirst="0" w:colLast="0" w:name="_nfx07nz78gc0" w:id="10"/>
+      <w:bookmarkEnd w:id="10"/>
       <w:r>
         <w:rPr>
           <w:b w:val="1"/>
@@ -528,8 +516,8 @@
           <w:szCs w:val="34"/>
         </w:rPr>
       </w:pPr>
-      <w:bookmarkStart w:colFirst="0" w:colLast="0" w:name="_89u1gllvdq6t" w:id="12"/>
-      <w:bookmarkEnd w:id="12"/>
+      <w:bookmarkStart w:colFirst="0" w:colLast="0" w:name="_89u1gllvdq6t" w:id="11"/>
+      <w:bookmarkEnd w:id="11"/>
       <w:r>
         <w:rPr>
           <w:b w:val="1"/>
@@ -553,8 +541,8 @@
           <w:szCs w:val="26"/>
         </w:rPr>
       </w:pPr>
-      <w:bookmarkStart w:colFirst="0" w:colLast="0" w:name="_rg5wx4f50lve" w:id="13"/>
-      <w:bookmarkEnd w:id="13"/>
+      <w:bookmarkStart w:colFirst="0" w:colLast="0" w:name="_rg5wx4f50lve" w:id="12"/>
+      <w:bookmarkEnd w:id="12"/>
       <w:r>
         <w:rPr>
           <w:b w:val="1"/>
@@ -660,8 +648,8 @@
           <w:szCs w:val="26"/>
         </w:rPr>
       </w:pPr>
-      <w:bookmarkStart w:colFirst="0" w:colLast="0" w:name="_y070xpkbw86x" w:id="14"/>
-      <w:bookmarkEnd w:id="14"/>
+      <w:bookmarkStart w:colFirst="0" w:colLast="0" w:name="_y070xpkbw86x" w:id="13"/>
+      <w:bookmarkEnd w:id="13"/>
       <w:r>
         <w:rPr>
           <w:b w:val="1"/>
@@ -698,8 +686,8 @@
           <w:szCs w:val="26"/>
         </w:rPr>
       </w:pPr>
-      <w:bookmarkStart w:colFirst="0" w:colLast="0" w:name="_npu6o6sht8ca" w:id="15"/>
-      <w:bookmarkEnd w:id="15"/>
+      <w:bookmarkStart w:colFirst="0" w:colLast="0" w:name="_npu6o6sht8ca" w:id="14"/>
+      <w:bookmarkEnd w:id="14"/>
       <w:r>
         <w:rPr>
           <w:b w:val="1"/>
@@ -735,8 +723,8 @@
           <w:szCs w:val="34"/>
         </w:rPr>
       </w:pPr>
-      <w:bookmarkStart w:colFirst="0" w:colLast="0" w:name="_agjxk7ca3i35" w:id="16"/>
-      <w:bookmarkEnd w:id="16"/>
+      <w:bookmarkStart w:colFirst="0" w:colLast="0" w:name="_agjxk7ca3i35" w:id="15"/>
+      <w:bookmarkEnd w:id="15"/>
       <w:r>
         <w:rPr>
           <w:b w:val="1"/>
@@ -760,8 +748,8 @@
           <w:szCs w:val="26"/>
         </w:rPr>
       </w:pPr>
-      <w:bookmarkStart w:colFirst="0" w:colLast="0" w:name="_9c3b2z1du74t" w:id="17"/>
-      <w:bookmarkEnd w:id="17"/>
+      <w:bookmarkStart w:colFirst="0" w:colLast="0" w:name="_9c3b2z1du74t" w:id="16"/>
+      <w:bookmarkEnd w:id="16"/>
       <w:r>
         <w:rPr>
           <w:b w:val="1"/>
@@ -798,8 +786,8 @@
           <w:szCs w:val="26"/>
         </w:rPr>
       </w:pPr>
-      <w:bookmarkStart w:colFirst="0" w:colLast="0" w:name="_1mhy2yrrraze" w:id="18"/>
-      <w:bookmarkEnd w:id="18"/>
+      <w:bookmarkStart w:colFirst="0" w:colLast="0" w:name="_1mhy2yrrraze" w:id="17"/>
+      <w:bookmarkEnd w:id="17"/>
       <w:r>
         <w:rPr>
           <w:b w:val="1"/>
@@ -836,8 +824,8 @@
           <w:szCs w:val="26"/>
         </w:rPr>
       </w:pPr>
-      <w:bookmarkStart w:colFirst="0" w:colLast="0" w:name="_ms320cvspqu1" w:id="19"/>
-      <w:bookmarkEnd w:id="19"/>
+      <w:bookmarkStart w:colFirst="0" w:colLast="0" w:name="_ms320cvspqu1" w:id="18"/>
+      <w:bookmarkEnd w:id="18"/>
       <w:r>
         <w:rPr>
           <w:b w:val="1"/>
@@ -873,8 +861,8 @@
           <w:szCs w:val="34"/>
         </w:rPr>
       </w:pPr>
-      <w:bookmarkStart w:colFirst="0" w:colLast="0" w:name="_n23y3wesm1fd" w:id="20"/>
-      <w:bookmarkEnd w:id="20"/>
+      <w:bookmarkStart w:colFirst="0" w:colLast="0" w:name="_n23y3wesm1fd" w:id="19"/>
+      <w:bookmarkEnd w:id="19"/>
       <w:r>
         <w:rPr>
           <w:b w:val="1"/>
@@ -944,8 +932,8 @@
           <w:szCs w:val="26"/>
         </w:rPr>
       </w:pPr>
-      <w:bookmarkStart w:colFirst="0" w:colLast="0" w:name="_25fxvxxafqs8" w:id="21"/>
-      <w:bookmarkEnd w:id="21"/>
+      <w:bookmarkStart w:colFirst="0" w:colLast="0" w:name="_25fxvxxafqs8" w:id="20"/>
+      <w:bookmarkEnd w:id="20"/>
       <w:r>
         <w:rPr>
           <w:b w:val="1"/>
@@ -1015,8 +1003,8 @@
           <w:szCs w:val="34"/>
         </w:rPr>
       </w:pPr>
-      <w:bookmarkStart w:colFirst="0" w:colLast="0" w:name="_ka5jn84qh2nx" w:id="22"/>
-      <w:bookmarkEnd w:id="22"/>
+      <w:bookmarkStart w:colFirst="0" w:colLast="0" w:name="_ka5jn84qh2nx" w:id="21"/>
+      <w:bookmarkEnd w:id="21"/>
       <w:r>
         <w:rPr>
           <w:b w:val="1"/>
@@ -1112,8 +1100,8 @@
           <w:szCs w:val="26"/>
         </w:rPr>
       </w:pPr>
-      <w:bookmarkStart w:colFirst="0" w:colLast="0" w:name="_s2ka4dvjuev7" w:id="23"/>
-      <w:bookmarkEnd w:id="23"/>
+      <w:bookmarkStart w:colFirst="0" w:colLast="0" w:name="_s2ka4dvjuev7" w:id="22"/>
+      <w:bookmarkEnd w:id="22"/>
       <w:r>
         <w:rPr>
           <w:b w:val="1"/>

</xml_diff>